<commit_message>
Implemented another bar chart to show the results of the GROUP BY query
</commit_message>
<xml_diff>
--- a/Final Project Requirements.docx
+++ b/Final Project Requirements.docx
@@ -335,7 +335,7 @@
     </w:p>
     <w:p>
       <w:pPr>
-        <w:pStyle w:val="a3"/>
+        <w:pStyle w:val="ListParagraph"/>
         <w:numPr>
           <w:ilvl w:val="0"/>
           <w:numId w:val="1"/>
@@ -391,7 +391,7 @@
     </w:p>
     <w:p>
       <w:pPr>
-        <w:pStyle w:val="a3"/>
+        <w:pStyle w:val="ListParagraph"/>
         <w:numPr>
           <w:ilvl w:val="1"/>
           <w:numId w:val="1"/>
@@ -434,7 +434,7 @@
     </w:p>
     <w:p>
       <w:pPr>
-        <w:pStyle w:val="a3"/>
+        <w:pStyle w:val="ListParagraph"/>
         <w:numPr>
           <w:ilvl w:val="1"/>
           <w:numId w:val="1"/>
@@ -477,7 +477,7 @@
     </w:p>
     <w:p>
       <w:pPr>
-        <w:pStyle w:val="a3"/>
+        <w:pStyle w:val="ListParagraph"/>
         <w:numPr>
           <w:ilvl w:val="1"/>
           <w:numId w:val="1"/>
@@ -510,7 +510,7 @@
     </w:p>
     <w:p>
       <w:pPr>
-        <w:pStyle w:val="a3"/>
+        <w:pStyle w:val="ListParagraph"/>
         <w:numPr>
           <w:ilvl w:val="1"/>
           <w:numId w:val="1"/>
@@ -561,7 +561,7 @@
     </w:p>
     <w:p>
       <w:pPr>
-        <w:pStyle w:val="a3"/>
+        <w:pStyle w:val="ListParagraph"/>
         <w:numPr>
           <w:ilvl w:val="0"/>
           <w:numId w:val="1"/>
@@ -618,7 +618,7 @@
     </w:p>
     <w:p>
       <w:pPr>
-        <w:pStyle w:val="a3"/>
+        <w:pStyle w:val="ListParagraph"/>
         <w:numPr>
           <w:ilvl w:val="1"/>
           <w:numId w:val="1"/>
@@ -641,7 +641,7 @@
     </w:p>
     <w:p>
       <w:pPr>
-        <w:pStyle w:val="a3"/>
+        <w:pStyle w:val="ListParagraph"/>
         <w:numPr>
           <w:ilvl w:val="1"/>
           <w:numId w:val="1"/>
@@ -693,7 +693,7 @@
     </w:p>
     <w:p>
       <w:pPr>
-        <w:pStyle w:val="a3"/>
+        <w:pStyle w:val="ListParagraph"/>
         <w:numPr>
           <w:ilvl w:val="1"/>
           <w:numId w:val="1"/>
@@ -734,7 +734,7 @@
     </w:p>
     <w:p>
       <w:pPr>
-        <w:pStyle w:val="a3"/>
+        <w:pStyle w:val="ListParagraph"/>
         <w:numPr>
           <w:ilvl w:val="0"/>
           <w:numId w:val="1"/>
@@ -777,7 +777,7 @@
     </w:p>
     <w:p>
       <w:pPr>
-        <w:pStyle w:val="a3"/>
+        <w:pStyle w:val="ListParagraph"/>
         <w:numPr>
           <w:ilvl w:val="1"/>
           <w:numId w:val="1"/>
@@ -800,7 +800,7 @@
     </w:p>
     <w:p>
       <w:pPr>
-        <w:pStyle w:val="a3"/>
+        <w:pStyle w:val="ListParagraph"/>
         <w:numPr>
           <w:ilvl w:val="1"/>
           <w:numId w:val="1"/>
@@ -823,7 +823,7 @@
     </w:p>
     <w:p>
       <w:pPr>
-        <w:pStyle w:val="a3"/>
+        <w:pStyle w:val="ListParagraph"/>
         <w:numPr>
           <w:ilvl w:val="1"/>
           <w:numId w:val="1"/>
@@ -846,7 +846,7 @@
     </w:p>
     <w:p>
       <w:pPr>
-        <w:pStyle w:val="a3"/>
+        <w:pStyle w:val="ListParagraph"/>
         <w:numPr>
           <w:ilvl w:val="1"/>
           <w:numId w:val="1"/>
@@ -869,7 +869,7 @@
     </w:p>
     <w:p>
       <w:pPr>
-        <w:pStyle w:val="a3"/>
+        <w:pStyle w:val="ListParagraph"/>
         <w:numPr>
           <w:ilvl w:val="1"/>
           <w:numId w:val="1"/>
@@ -892,7 +892,7 @@
     </w:p>
     <w:p>
       <w:pPr>
-        <w:pStyle w:val="a3"/>
+        <w:pStyle w:val="ListParagraph"/>
         <w:numPr>
           <w:ilvl w:val="0"/>
           <w:numId w:val="1"/>
@@ -935,7 +935,7 @@
     </w:p>
     <w:p>
       <w:pPr>
-        <w:pStyle w:val="a3"/>
+        <w:pStyle w:val="ListParagraph"/>
         <w:numPr>
           <w:ilvl w:val="0"/>
           <w:numId w:val="1"/>
@@ -1092,7 +1092,7 @@
     </w:p>
     <w:p>
       <w:pPr>
-        <w:pStyle w:val="a3"/>
+        <w:pStyle w:val="ListParagraph"/>
         <w:numPr>
           <w:ilvl w:val="0"/>
           <w:numId w:val="1"/>
@@ -1171,7 +1171,7 @@
     </w:p>
     <w:p>
       <w:pPr>
-        <w:pStyle w:val="a3"/>
+        <w:pStyle w:val="ListParagraph"/>
         <w:numPr>
           <w:ilvl w:val="0"/>
           <w:numId w:val="1"/>
@@ -1321,7 +1321,7 @@
     </w:p>
     <w:p>
       <w:pPr>
-        <w:pStyle w:val="a3"/>
+        <w:pStyle w:val="ListParagraph"/>
         <w:numPr>
           <w:ilvl w:val="0"/>
           <w:numId w:val="1"/>
@@ -1523,7 +1523,7 @@
     </w:p>
     <w:p>
       <w:pPr>
-        <w:pStyle w:val="a3"/>
+        <w:pStyle w:val="ListParagraph"/>
         <w:numPr>
           <w:ilvl w:val="0"/>
           <w:numId w:val="1"/>
@@ -1532,15 +1532,15 @@
         <w:rPr>
           <w:sz w:val="20"/>
           <w:szCs w:val="20"/>
-          <w:highlight w:val="yellow"/>
-        </w:rPr>
-      </w:pPr>
-      <w:r>
-        <w:rPr>
-          <w:rFonts w:hint="cs"/>
-          <w:sz w:val="20"/>
-          <w:szCs w:val="20"/>
-          <w:highlight w:val="yellow"/>
+          <w:highlight w:val="cyan"/>
+        </w:rPr>
+      </w:pPr>
+      <w:r>
+        <w:rPr>
+          <w:rFonts w:hint="cs"/>
+          <w:sz w:val="20"/>
+          <w:szCs w:val="20"/>
+          <w:highlight w:val="cyan"/>
           <w:rtl/>
         </w:rPr>
         <w:t>המערכת תתמוך בלפחות 2 שאילתות חיפוש המאפשרות ללקוח להגדיר פרמטרים (לפחות 3 פרמטר</w:t>
@@ -1550,7 +1550,7 @@
           <w:rFonts w:hint="cs"/>
           <w:sz w:val="20"/>
           <w:szCs w:val="20"/>
-          <w:highlight w:val="yellow"/>
+          <w:highlight w:val="cyan"/>
           <w:rtl/>
         </w:rPr>
         <w:t xml:space="preserve">ים) לחיפוש באמצעות ממשק המשתמש (כמו למשל חיפוש </w:t>
@@ -1561,7 +1561,7 @@
           <w:rFonts w:hint="cs"/>
           <w:sz w:val="20"/>
           <w:szCs w:val="20"/>
-          <w:highlight w:val="yellow"/>
+          <w:highlight w:val="cyan"/>
           <w:rtl/>
         </w:rPr>
         <w:t>טלויזיה</w:t>
@@ -1572,7 +1572,7 @@
           <w:rFonts w:hint="cs"/>
           <w:sz w:val="20"/>
           <w:szCs w:val="20"/>
-          <w:highlight w:val="yellow"/>
+          <w:highlight w:val="cyan"/>
           <w:rtl/>
         </w:rPr>
         <w:t xml:space="preserve"> </w:t>
@@ -1583,7 +1583,7 @@
           <w:rFonts w:hint="cs"/>
           <w:sz w:val="20"/>
           <w:szCs w:val="20"/>
-          <w:highlight w:val="yellow"/>
+          <w:highlight w:val="cyan"/>
           <w:rtl/>
         </w:rPr>
         <w:t>בזאפ</w:t>
@@ -1594,25 +1594,15 @@
           <w:rFonts w:hint="cs"/>
           <w:sz w:val="20"/>
           <w:szCs w:val="20"/>
-          <w:highlight w:val="yellow"/>
+          <w:highlight w:val="cyan"/>
           <w:rtl/>
         </w:rPr>
         <w:t xml:space="preserve"> על פי: גודל מסך, רזולוציה, משקל וכד')</w:t>
       </w:r>
-      <w:r>
-        <w:rPr>
-          <w:rFonts w:hint="cs"/>
-          <w:sz w:val="20"/>
-          <w:szCs w:val="20"/>
-          <w:highlight w:val="darkRed"/>
-          <w:rtl/>
-        </w:rPr>
-        <w:t>סתיו</w:t>
-      </w:r>
-    </w:p>
-    <w:p>
-      <w:pPr>
-        <w:pStyle w:val="a3"/>
+    </w:p>
+    <w:p>
+      <w:pPr>
+        <w:pStyle w:val="ListParagraph"/>
         <w:numPr>
           <w:ilvl w:val="0"/>
           <w:numId w:val="1"/>
@@ -1621,15 +1611,15 @@
         <w:rPr>
           <w:sz w:val="20"/>
           <w:szCs w:val="20"/>
-          <w:highlight w:val="yellow"/>
-        </w:rPr>
-      </w:pPr>
-      <w:r>
-        <w:rPr>
-          <w:rFonts w:hint="cs"/>
-          <w:sz w:val="20"/>
-          <w:szCs w:val="20"/>
-          <w:highlight w:val="yellow"/>
+          <w:highlight w:val="cyan"/>
+        </w:rPr>
+      </w:pPr>
+      <w:r>
+        <w:rPr>
+          <w:rFonts w:hint="cs"/>
+          <w:sz w:val="20"/>
+          <w:szCs w:val="20"/>
+          <w:highlight w:val="cyan"/>
           <w:rtl/>
         </w:rPr>
         <w:t xml:space="preserve">המערכת תתמוך בלפחות שאילתה אחת המבצעת </w:t>
@@ -1639,7 +1629,7 @@
           <w:rFonts w:hint="cs"/>
           <w:sz w:val="20"/>
           <w:szCs w:val="20"/>
-          <w:highlight w:val="yellow"/>
+          <w:highlight w:val="cyan"/>
           <w:rtl/>
         </w:rPr>
         <w:t xml:space="preserve">פעולת  </w:t>
@@ -1648,7 +1638,7 @@
         <w:rPr>
           <w:sz w:val="20"/>
           <w:szCs w:val="20"/>
-          <w:highlight w:val="yellow"/>
+          <w:highlight w:val="cyan"/>
         </w:rPr>
         <w:t>Group By</w:t>
       </w:r>
@@ -1657,7 +1647,7 @@
           <w:rFonts w:hint="cs"/>
           <w:sz w:val="20"/>
           <w:szCs w:val="20"/>
-          <w:highlight w:val="yellow"/>
+          <w:highlight w:val="cyan"/>
           <w:rtl/>
         </w:rPr>
         <w:t xml:space="preserve"> ב </w:t>
@@ -1666,14 +1656,14 @@
         <w:rPr>
           <w:sz w:val="20"/>
           <w:szCs w:val="20"/>
-          <w:highlight w:val="yellow"/>
+          <w:highlight w:val="cyan"/>
         </w:rPr>
         <w:t>MongoDB</w:t>
       </w:r>
     </w:p>
     <w:p>
       <w:pPr>
-        <w:pStyle w:val="a3"/>
+        <w:pStyle w:val="ListParagraph"/>
         <w:numPr>
           <w:ilvl w:val="0"/>
           <w:numId w:val="1"/>
@@ -1695,7 +1685,7 @@
     </w:p>
     <w:p>
       <w:pPr>
-        <w:pStyle w:val="a3"/>
+        <w:pStyle w:val="ListParagraph"/>
         <w:numPr>
           <w:ilvl w:val="1"/>
           <w:numId w:val="1"/>
@@ -1714,18 +1704,27 @@
           <w:highlight w:val="yellow"/>
           <w:rtl/>
         </w:rPr>
-        <w:t xml:space="preserve">המערכת תציע מוצר היכול לעניין את הלקוח על פי למידת סטטיסטיקה (היסטוריה). בדוגמא של </w:t>
+        <w:t>המערכת</w:t>
       </w:r>
       <w:bookmarkStart w:id="0" w:name="_GoBack"/>
       <w:bookmarkEnd w:id="0"/>
       <w:r>
         <w:rPr>
-          <w:rFonts w:hint="cs"/>
           <w:sz w:val="20"/>
           <w:szCs w:val="20"/>
           <w:highlight w:val="yellow"/>
           <w:rtl/>
         </w:rPr>
+        <w:t xml:space="preserve"> תציע מוצר היכול לעניין את הלקוח על פי למידת סטטיסטיקה (היסטוריה). בדוגמא של </w:t>
+      </w:r>
+      <w:r>
+        <w:rPr>
+          <w:rFonts w:hint="cs"/>
+          <w:sz w:val="20"/>
+          <w:szCs w:val="20"/>
+          <w:highlight w:val="yellow"/>
+          <w:rtl/>
+        </w:rPr>
         <w:t>אתר "</w:t>
       </w:r>
       <w:r>
@@ -1786,7 +1785,7 @@
     </w:p>
     <w:p>
       <w:pPr>
-        <w:pStyle w:val="a3"/>
+        <w:pStyle w:val="ListParagraph"/>
         <w:numPr>
           <w:ilvl w:val="1"/>
           <w:numId w:val="1"/>
@@ -1795,15 +1794,15 @@
         <w:rPr>
           <w:sz w:val="20"/>
           <w:szCs w:val="20"/>
-          <w:highlight w:val="yellow"/>
-        </w:rPr>
-      </w:pPr>
-      <w:r>
-        <w:rPr>
-          <w:rFonts w:hint="cs"/>
-          <w:sz w:val="20"/>
-          <w:szCs w:val="20"/>
-          <w:highlight w:val="yellow"/>
+          <w:highlight w:val="cyan"/>
+        </w:rPr>
+      </w:pPr>
+      <w:r>
+        <w:rPr>
+          <w:rFonts w:hint="cs"/>
+          <w:sz w:val="20"/>
+          <w:szCs w:val="20"/>
+          <w:highlight w:val="cyan"/>
           <w:rtl/>
         </w:rPr>
         <w:lastRenderedPageBreak/>
@@ -1815,7 +1814,7 @@
           <w:rFonts w:hint="cs"/>
           <w:sz w:val="20"/>
           <w:szCs w:val="20"/>
-          <w:highlight w:val="yellow"/>
+          <w:highlight w:val="cyan"/>
           <w:rtl/>
         </w:rPr>
         <w:t>סטסטיטיים</w:t>
@@ -1826,7 +1825,7 @@
           <w:rFonts w:hint="cs"/>
           <w:sz w:val="20"/>
           <w:szCs w:val="20"/>
-          <w:highlight w:val="yellow"/>
+          <w:highlight w:val="cyan"/>
           <w:rtl/>
         </w:rPr>
         <w:t xml:space="preserve"> בלפחות 2 גרפים (לדוגמא </w:t>
@@ -1835,7 +1834,7 @@
         <w:rPr>
           <w:sz w:val="20"/>
           <w:szCs w:val="20"/>
-          <w:highlight w:val="yellow"/>
+          <w:highlight w:val="cyan"/>
           <w:rtl/>
         </w:rPr>
         <w:t>–</w:t>
@@ -1845,7 +1844,7 @@
           <w:rFonts w:hint="cs"/>
           <w:sz w:val="20"/>
           <w:szCs w:val="20"/>
-          <w:highlight w:val="yellow"/>
+          <w:highlight w:val="cyan"/>
           <w:rtl/>
         </w:rPr>
         <w:t xml:space="preserve"> ממוצע סכום הרכישות המצטבר לכל חודש) באמצעות החבילה </w:t>
@@ -1854,7 +1853,7 @@
         <w:rPr>
           <w:sz w:val="20"/>
           <w:szCs w:val="20"/>
-          <w:highlight w:val="yellow"/>
+          <w:highlight w:val="cyan"/>
         </w:rPr>
         <w:t>D3.JS</w:t>
       </w:r>
@@ -1863,7 +1862,7 @@
           <w:rFonts w:hint="cs"/>
           <w:sz w:val="20"/>
           <w:szCs w:val="20"/>
-          <w:highlight w:val="yellow"/>
+          <w:highlight w:val="cyan"/>
           <w:rtl/>
         </w:rPr>
         <w:t xml:space="preserve"> : </w:t>
@@ -1874,7 +1873,7 @@
             <w:rStyle w:val="Hyperlink"/>
             <w:sz w:val="20"/>
             <w:szCs w:val="20"/>
-            <w:highlight w:val="yellow"/>
+            <w:highlight w:val="cyan"/>
           </w:rPr>
           <w:t>http://d3js.org</w:t>
         </w:r>
@@ -1884,7 +1883,7 @@
             <w:rFonts w:cs="Arial"/>
             <w:sz w:val="20"/>
             <w:szCs w:val="20"/>
-            <w:highlight w:val="yellow"/>
+            <w:highlight w:val="cyan"/>
             <w:rtl/>
           </w:rPr>
           <w:t>/</w:t>
@@ -1893,7 +1892,7 @@
     </w:p>
     <w:p>
       <w:pPr>
-        <w:pStyle w:val="a3"/>
+        <w:pStyle w:val="ListParagraph"/>
         <w:numPr>
           <w:ilvl w:val="1"/>
           <w:numId w:val="1"/>
@@ -1936,7 +1935,7 @@
     </w:p>
     <w:p>
       <w:pPr>
-        <w:pStyle w:val="a3"/>
+        <w:pStyle w:val="ListParagraph"/>
         <w:numPr>
           <w:ilvl w:val="1"/>
           <w:numId w:val="1"/>
@@ -1945,7 +1944,7 @@
         <w:rPr>
           <w:sz w:val="20"/>
           <w:szCs w:val="20"/>
-          <w:highlight w:val="yellow"/>
+          <w:highlight w:val="cyan"/>
         </w:rPr>
       </w:pPr>
       <w:r>
@@ -1953,7 +1952,7 @@
           <w:rFonts w:cs="Arial" w:hint="cs"/>
           <w:sz w:val="20"/>
           <w:szCs w:val="20"/>
-          <w:highlight w:val="yellow"/>
+          <w:highlight w:val="cyan"/>
           <w:rtl/>
         </w:rPr>
         <w:t xml:space="preserve">באחד מדפי המערכת תוצג מפה מבוססת </w:t>
@@ -1963,7 +1962,7 @@
           <w:rFonts w:cs="Arial"/>
           <w:sz w:val="20"/>
           <w:szCs w:val="20"/>
-          <w:highlight w:val="yellow"/>
+          <w:highlight w:val="cyan"/>
         </w:rPr>
         <w:t>Google Maps/Bing Maps</w:t>
       </w:r>
@@ -1972,7 +1971,7 @@
           <w:rFonts w:cs="Arial" w:hint="cs"/>
           <w:sz w:val="20"/>
           <w:szCs w:val="20"/>
-          <w:highlight w:val="yellow"/>
+          <w:highlight w:val="cyan"/>
           <w:rtl/>
         </w:rPr>
         <w:t xml:space="preserve"> ובה מסומנות כתובות  שנקראו מבסיס הנתונים (למשל רשימת סניפים של רשת החנויות)</w:t>
@@ -1980,7 +1979,7 @@
     </w:p>
     <w:p>
       <w:pPr>
-        <w:pStyle w:val="a3"/>
+        <w:pStyle w:val="ListParagraph"/>
         <w:numPr>
           <w:ilvl w:val="1"/>
           <w:numId w:val="1"/>
@@ -2886,17 +2885,17 @@
     <w:lsdException w:name="Hashtag" w:semiHidden="1" w:unhideWhenUsed="1"/>
     <w:lsdException w:name="Unresolved Mention" w:semiHidden="1" w:unhideWhenUsed="1"/>
   </w:latentStyles>
-  <w:style w:type="paragraph" w:default="1" w:styleId="a">
+  <w:style w:type="paragraph" w:default="1" w:styleId="Normal">
     <w:name w:val="Normal"/>
     <w:qFormat/>
   </w:style>
-  <w:style w:type="character" w:default="1" w:styleId="a0">
+  <w:style w:type="character" w:default="1" w:styleId="DefaultParagraphFont">
     <w:name w:val="Default Paragraph Font"/>
     <w:uiPriority w:val="1"/>
     <w:semiHidden/>
     <w:unhideWhenUsed/>
   </w:style>
-  <w:style w:type="table" w:default="1" w:styleId="a1">
+  <w:style w:type="table" w:default="1" w:styleId="TableNormal">
     <w:name w:val="Normal Table"/>
     <w:uiPriority w:val="99"/>
     <w:semiHidden/>
@@ -2911,15 +2910,15 @@
       </w:tblCellMar>
     </w:tblPr>
   </w:style>
-  <w:style w:type="numbering" w:default="1" w:styleId="a2">
+  <w:style w:type="numbering" w:default="1" w:styleId="NoList">
     <w:name w:val="No List"/>
     <w:uiPriority w:val="99"/>
     <w:semiHidden/>
     <w:unhideWhenUsed/>
   </w:style>
-  <w:style w:type="paragraph" w:styleId="a3">
+  <w:style w:type="paragraph" w:styleId="ListParagraph">
     <w:name w:val="List Paragraph"/>
-    <w:basedOn w:val="a"/>
+    <w:basedOn w:val="Normal"/>
     <w:uiPriority w:val="34"/>
     <w:qFormat/>
     <w:rsid w:val="00137A0C"/>
@@ -2930,7 +2929,7 @@
   </w:style>
   <w:style w:type="character" w:styleId="Hyperlink">
     <w:name w:val="Hyperlink"/>
-    <w:basedOn w:val="a0"/>
+    <w:basedOn w:val="DefaultParagraphFont"/>
     <w:uiPriority w:val="99"/>
     <w:unhideWhenUsed/>
     <w:rsid w:val="00874BB6"/>

</xml_diff>

<commit_message>
Added multiple columns by using "column-count" in main.html
</commit_message>
<xml_diff>
--- a/Final Project Requirements.docx
+++ b/Final Project Requirements.docx
@@ -832,14 +832,14 @@
         <w:rPr>
           <w:sz w:val="20"/>
           <w:szCs w:val="20"/>
-          <w:highlight w:val="yellow"/>
-        </w:rPr>
-      </w:pPr>
-      <w:r>
-        <w:rPr>
-          <w:sz w:val="20"/>
-          <w:szCs w:val="20"/>
-          <w:highlight w:val="yellow"/>
+          <w:highlight w:val="cyan"/>
+        </w:rPr>
+      </w:pPr>
+      <w:r>
+        <w:rPr>
+          <w:sz w:val="20"/>
+          <w:szCs w:val="20"/>
+          <w:highlight w:val="cyan"/>
         </w:rPr>
         <w:t>Multiple-columns</w:t>
       </w:r>
@@ -858,6 +858,8 @@
           <w:highlight w:val="cyan"/>
         </w:rPr>
       </w:pPr>
+      <w:bookmarkStart w:id="0" w:name="_GoBack"/>
+      <w:bookmarkEnd w:id="0"/>
       <w:r>
         <w:rPr>
           <w:sz w:val="20"/>
@@ -1704,18 +1706,7 @@
           <w:highlight w:val="yellow"/>
           <w:rtl/>
         </w:rPr>
-        <w:t>המערכת</w:t>
-      </w:r>
-      <w:bookmarkStart w:id="0" w:name="_GoBack"/>
-      <w:bookmarkEnd w:id="0"/>
-      <w:r>
-        <w:rPr>
-          <w:sz w:val="20"/>
-          <w:szCs w:val="20"/>
-          <w:highlight w:val="yellow"/>
-          <w:rtl/>
-        </w:rPr>
-        <w:t xml:space="preserve"> תציע מוצר היכול לעניין את הלקוח על פי למידת סטטיסטיקה (היסטוריה). בדוגמא של </w:t>
+        <w:t xml:space="preserve">המערכת תציע מוצר היכול לעניין את הלקוח על פי למידת סטטיסטיקה (היסטוריה). בדוגמא של </w:t>
       </w:r>
       <w:r>
         <w:rPr>

</xml_diff>